<commit_message>
Updated Project Schedule Document
</commit_message>
<xml_diff>
--- a/Software Project Schedule Document - Phase 3.docx
+++ b/Software Project Schedule Document - Phase 3.docx
@@ -5,119 +5,82 @@
     <w:p>
       <w:pPr>
         <w:pStyle w:val="Title"/>
-        <w:keepNext w:val="0"/>
-        <w:keepLines w:val="0"/>
-        <w:pageBreakBefore w:val="0"/>
-        <w:widowControl w:val="0"/>
-        <w:pBdr>
-          <w:top w:space="0" w:sz="0" w:val="nil"/>
-          <w:left w:space="0" w:sz="0" w:val="nil"/>
-          <w:bottom w:space="0" w:sz="0" w:val="nil"/>
-          <w:right w:space="0" w:sz="0" w:val="nil"/>
-          <w:between w:space="0" w:sz="0" w:val="nil"/>
-        </w:pBdr>
-        <w:shd w:fill="auto" w:val="clear"/>
-        <w:spacing w:after="0" w:before="0" w:line="276" w:lineRule="auto"/>
-        <w:ind w:left="0" w:right="0" w:firstLine="0"/>
-        <w:jc w:val="left"/>
-        <w:rPr>
-          <w:rFonts w:ascii="Arial" w:cs="Arial" w:eastAsia="Arial" w:hAnsi="Arial"/>
-          <w:b w:val="0"/>
-          <w:i w:val="0"/>
-          <w:smallCaps w:val="0"/>
-          <w:strike w:val="0"/>
-          <w:color w:val="000000"/>
-          <w:sz w:val="22"/>
-          <w:szCs w:val="22"/>
-          <w:u w:val="none"/>
-          <w:shd w:fill="auto" w:val="clear"/>
-          <w:vertAlign w:val="baseline"/>
+        <w:spacing w:after="720" w:before="2640" w:line="240" w:lineRule="auto"/>
+        <w:ind w:left="0" w:firstLine="0"/>
+        <w:jc w:val="center"/>
+        <w:rPr>
+          <w:rFonts w:ascii="Times New Roman" w:cs="Times New Roman" w:eastAsia="Times New Roman" w:hAnsi="Times New Roman"/>
+          <w:b w:val="1"/>
+          <w:sz w:val="26"/>
+          <w:szCs w:val="26"/>
+        </w:rPr>
+      </w:pPr>
+      <w:bookmarkStart w:colFirst="0" w:colLast="0" w:name="_ekq19g2d6kir" w:id="0"/>
+      <w:bookmarkEnd w:id="0"/>
+      <w:r>
+        <w:rPr>
+          <w:rFonts w:ascii="Times New Roman" w:cs="Times New Roman" w:eastAsia="Times New Roman" w:hAnsi="Times New Roman"/>
+          <w:b w:val="1"/>
+          <w:sz w:val="40"/>
+          <w:szCs w:val="40"/>
+          <w:rtl w:val="0"/>
+        </w:rPr>
+        <w:t xml:space="preserve">Parking Garage Project </w:t>
+      </w:r>
+      <w:r>
+        <w:rPr>
+          <w:rtl w:val="0"/>
+        </w:rPr>
+      </w:r>
+    </w:p>
+    <w:p>
+      <w:pPr>
+        <w:pStyle w:val="Title"/>
+        <w:spacing w:after="720" w:before="2640" w:line="240" w:lineRule="auto"/>
+        <w:ind w:left="0" w:firstLine="0"/>
+        <w:jc w:val="center"/>
+        <w:rPr>
+          <w:rFonts w:ascii="Times New Roman" w:cs="Times New Roman" w:eastAsia="Times New Roman" w:hAnsi="Times New Roman"/>
+          <w:b w:val="1"/>
+          <w:sz w:val="72"/>
+          <w:szCs w:val="72"/>
         </w:rPr>
         <w:sectPr>
+          <w:footerReference r:id="rId6" w:type="default"/>
           <w:pgSz w:h="15840" w:w="12240" w:orient="portrait"/>
           <w:pgMar w:bottom="1440" w:top="1440" w:left="1440" w:right="1440" w:header="720" w:footer="720"/>
           <w:pgNumType w:start="1"/>
         </w:sectPr>
       </w:pPr>
-      <w:bookmarkStart w:colFirst="0" w:colLast="0" w:name="_wu3kziwnkq68" w:id="0"/>
-      <w:bookmarkEnd w:id="0"/>
+      <w:bookmarkStart w:colFirst="0" w:colLast="0" w:name="_togaj15wpiit" w:id="1"/>
+      <w:bookmarkEnd w:id="1"/>
       <w:r>
         <w:rPr>
           <w:rFonts w:ascii="Times New Roman" w:cs="Times New Roman" w:eastAsia="Times New Roman" w:hAnsi="Times New Roman"/>
           <w:b w:val="1"/>
-          <w:i w:val="0"/>
-          <w:smallCaps w:val="0"/>
-          <w:strike w:val="0"/>
-          <w:color w:val="000000"/>
-          <w:sz w:val="52"/>
-          <w:szCs w:val="52"/>
-          <w:u w:val="none"/>
-          <w:shd w:fill="auto" w:val="clear"/>
-          <w:vertAlign w:val="baseline"/>
-          <w:rtl w:val="0"/>
-        </w:rPr>
-        <w:t xml:space="preserve">SPS</w:t>
-      </w:r>
-      <w:r>
-        <w:rPr>
-          <w:rtl w:val="0"/>
-        </w:rPr>
-      </w:r>
-    </w:p>
-    <w:p>
-      <w:pPr>
-        <w:pStyle w:val="Title"/>
-        <w:spacing w:after="720" w:before="2640" w:line="240" w:lineRule="auto"/>
-        <w:ind w:left="0" w:firstLine="0"/>
-        <w:jc w:val="center"/>
-        <w:rPr>
-          <w:sz w:val="26"/>
-          <w:szCs w:val="26"/>
-        </w:rPr>
-      </w:pPr>
-      <w:bookmarkStart w:colFirst="0" w:colLast="0" w:name="_ekq19g2d6kir" w:id="1"/>
-      <w:bookmarkEnd w:id="1"/>
-      <w:r>
-        <w:rPr>
           <w:sz w:val="40"/>
           <w:szCs w:val="40"/>
           <w:rtl w:val="0"/>
         </w:rPr>
-        <w:t xml:space="preserve">Parking Garage Project </w:t>
-      </w:r>
-      <w:r>
-        <w:rPr>
-          <w:rtl w:val="0"/>
-        </w:rPr>
-      </w:r>
-    </w:p>
-    <w:p>
-      <w:pPr>
-        <w:pStyle w:val="Title"/>
-        <w:spacing w:after="720" w:before="2640" w:line="240" w:lineRule="auto"/>
-        <w:ind w:left="0" w:firstLine="0"/>
-        <w:jc w:val="center"/>
-        <w:rPr>
-          <w:sz w:val="72"/>
-          <w:szCs w:val="72"/>
-        </w:rPr>
-        <w:sectPr>
-          <w:footerReference r:id="rId6" w:type="default"/>
-          <w:type w:val="nextPage"/>
-          <w:pgSz w:h="15840" w:w="12240" w:orient="portrait"/>
-          <w:pgMar w:bottom="1440" w:top="1440" w:left="1440" w:right="1440" w:header="720" w:footer="720"/>
-          <w:pgNumType w:start="1"/>
-        </w:sectPr>
-      </w:pPr>
-      <w:bookmarkStart w:colFirst="0" w:colLast="0" w:name="_togaj15wpiit" w:id="2"/>
-      <w:bookmarkEnd w:id="2"/>
+        <w:t xml:space="preserve">Software </w:t>
+      </w:r>
       <w:r>
         <w:rPr>
           <w:sz w:val="40"/>
           <w:szCs w:val="40"/>
           <w:rtl w:val="0"/>
         </w:rPr>
-        <w:t xml:space="preserve">Software Project Schedule Document</w:t>
+        <w:t xml:space="preserve">Project Schedule</w:t>
+      </w:r>
+      <w:r>
+        <w:rPr>
+          <w:rFonts w:ascii="Times New Roman" w:cs="Times New Roman" w:eastAsia="Times New Roman" w:hAnsi="Times New Roman"/>
+          <w:b w:val="1"/>
+          <w:sz w:val="40"/>
+          <w:szCs w:val="40"/>
+          <w:rtl w:val="0"/>
+        </w:rPr>
+        <w:t xml:space="preserve"> Document</w:t>
       </w:r>
       <w:r>
         <w:rPr>
@@ -139,14 +102,18 @@
         <w:ind w:left="0" w:firstLine="0"/>
         <w:jc w:val="center"/>
         <w:rPr>
+          <w:rFonts w:ascii="Times New Roman" w:cs="Times New Roman" w:eastAsia="Times New Roman" w:hAnsi="Times New Roman"/>
+          <w:b w:val="1"/>
           <w:sz w:val="36"/>
           <w:szCs w:val="36"/>
         </w:rPr>
       </w:pPr>
-      <w:bookmarkStart w:colFirst="0" w:colLast="0" w:name="_ffcjvve8rkh1" w:id="3"/>
-      <w:bookmarkEnd w:id="3"/>
-      <w:r>
-        <w:rPr>
+      <w:bookmarkStart w:colFirst="0" w:colLast="0" w:name="_ffcjvve8rkh1" w:id="2"/>
+      <w:bookmarkEnd w:id="2"/>
+      <w:r>
+        <w:rPr>
+          <w:rFonts w:ascii="Times New Roman" w:cs="Times New Roman" w:eastAsia="Times New Roman" w:hAnsi="Times New Roman"/>
+          <w:b w:val="1"/>
           <w:sz w:val="36"/>
           <w:szCs w:val="36"/>
           <w:rtl w:val="0"/>
@@ -362,7 +329,14 @@
                 <w:b w:val="0"/>
                 <w:rtl w:val="0"/>
               </w:rPr>
-              <w:t xml:space="preserve">4/29/2025</w:t>
+              <w:t xml:space="preserve">4</w:t>
+            </w:r>
+            <w:r>
+              <w:rPr>
+                <w:b w:val="0"/>
+                <w:rtl w:val="0"/>
+              </w:rPr>
+              <w:t xml:space="preserve">/29/2025</w:t>
             </w:r>
           </w:p>
         </w:tc>
@@ -496,6 +470,13 @@
             </w:pPr>
             <w:r>
               <w:rPr>
+                <w:b w:val="0"/>
+                <w:rtl w:val="0"/>
+              </w:rPr>
+              <w:t xml:space="preserve">5/6/2025</w:t>
+            </w:r>
+            <w:r>
+              <w:rPr>
                 <w:rtl w:val="0"/>
               </w:rPr>
             </w:r>
@@ -520,6 +501,13 @@
                 <w:b w:val="0"/>
               </w:rPr>
             </w:pPr>
+            <w:r>
+              <w:rPr>
+                <w:b w:val="0"/>
+                <w:rtl w:val="0"/>
+              </w:rPr>
+              <w:t xml:space="preserve">2.0</w:t>
+            </w:r>
             <w:r>
               <w:rPr>
                 <w:rtl w:val="0"/>
@@ -548,6 +536,13 @@
             </w:pPr>
             <w:r>
               <w:rPr>
+                <w:b w:val="0"/>
+                <w:rtl w:val="0"/>
+              </w:rPr>
+              <w:t xml:space="preserve">Added testing phase.</w:t>
+            </w:r>
+            <w:r>
+              <w:rPr>
                 <w:rtl w:val="0"/>
               </w:rPr>
             </w:r>
@@ -574,6 +569,13 @@
             </w:pPr>
             <w:r>
               <w:rPr>
+                <w:b w:val="0"/>
+                <w:rtl w:val="0"/>
+              </w:rPr>
+              <w:t xml:space="preserve">Kurt, Vishal, Raymond</w:t>
+            </w:r>
+            <w:r>
+              <w:rPr>
                 <w:rtl w:val="0"/>
               </w:rPr>
             </w:r>
@@ -599,6 +601,7 @@
       <w:pPr>
         <w:spacing w:line="240" w:lineRule="auto"/>
         <w:rPr>
+          <w:rFonts w:ascii="Times New Roman" w:cs="Times New Roman" w:eastAsia="Times New Roman" w:hAnsi="Times New Roman"/>
           <w:sz w:val="20"/>
           <w:szCs w:val="20"/>
           <w:u w:val="single"/>
@@ -614,6 +617,7 @@
       <w:pPr>
         <w:spacing w:line="240" w:lineRule="auto"/>
         <w:rPr>
+          <w:rFonts w:ascii="Times New Roman" w:cs="Times New Roman" w:eastAsia="Times New Roman" w:hAnsi="Times New Roman"/>
           <w:sz w:val="20"/>
           <w:szCs w:val="20"/>
           <w:u w:val="single"/>
@@ -629,12 +633,12 @@
       <w:pPr>
         <w:spacing w:line="240" w:lineRule="auto"/>
         <w:rPr>
+          <w:rFonts w:ascii="Times New Roman" w:cs="Times New Roman" w:eastAsia="Times New Roman" w:hAnsi="Times New Roman"/>
           <w:sz w:val="20"/>
           <w:szCs w:val="20"/>
           <w:u w:val="single"/>
         </w:rPr>
         <w:sectPr>
-          <w:footerReference r:id="rId7" w:type="default"/>
           <w:type w:val="nextPage"/>
           <w:pgSz w:h="15840" w:w="12240" w:orient="portrait"/>
           <w:pgMar w:bottom="1800" w:top="1440" w:left="1800" w:right="1800" w:header="720" w:footer="1080"/>
@@ -661,14 +665,18 @@
         <w:ind w:left="720"/>
         <w:jc w:val="center"/>
         <w:rPr>
+          <w:rFonts w:ascii="Times New Roman" w:cs="Times New Roman" w:eastAsia="Times New Roman" w:hAnsi="Times New Roman"/>
+          <w:b w:val="1"/>
           <w:sz w:val="36"/>
           <w:szCs w:val="36"/>
         </w:rPr>
       </w:pPr>
-      <w:bookmarkStart w:colFirst="0" w:colLast="0" w:name="_cl1tmj2disvg" w:id="4"/>
-      <w:bookmarkEnd w:id="4"/>
-      <w:r>
-        <w:rPr>
+      <w:bookmarkStart w:colFirst="0" w:colLast="0" w:name="_cl1tmj2disvg" w:id="3"/>
+      <w:bookmarkEnd w:id="3"/>
+      <w:r>
+        <w:rPr>
+          <w:rFonts w:ascii="Times New Roman" w:cs="Times New Roman" w:eastAsia="Times New Roman" w:hAnsi="Times New Roman"/>
+          <w:b w:val="1"/>
           <w:sz w:val="36"/>
           <w:szCs w:val="36"/>
           <w:rtl w:val="0"/>
@@ -695,8 +703,16 @@
             <w:ind w:left="0" w:firstLine="0"/>
             <w:rPr>
               <w:rFonts w:ascii="Arial" w:cs="Arial" w:eastAsia="Arial" w:hAnsi="Arial"/>
+              <w:b w:val="1"/>
+              <w:i w:val="0"/>
+              <w:smallCaps w:val="0"/>
+              <w:strike w:val="0"/>
+              <w:color w:val="000000"/>
               <w:sz w:val="22"/>
               <w:szCs w:val="22"/>
+              <w:u w:val="none"/>
+              <w:shd w:fill="auto" w:val="clear"/>
+              <w:vertAlign w:val="baseline"/>
             </w:rPr>
           </w:pPr>
           <w:r>
@@ -707,6 +723,17 @@
           <w:hyperlink w:anchor="_ffcjvve8rkh1">
             <w:r>
               <w:rPr>
+                <w:rFonts w:ascii="Times New Roman" w:cs="Times New Roman" w:eastAsia="Times New Roman" w:hAnsi="Times New Roman"/>
+                <w:b w:val="1"/>
+                <w:i w:val="0"/>
+                <w:smallCaps w:val="0"/>
+                <w:strike w:val="0"/>
+                <w:color w:val="000000"/>
+                <w:sz w:val="24"/>
+                <w:szCs w:val="24"/>
+                <w:u w:val="none"/>
+                <w:shd w:fill="auto" w:val="clear"/>
+                <w:vertAlign w:val="baseline"/>
                 <w:rtl w:val="0"/>
               </w:rPr>
               <w:t xml:space="preserve">Revision History</w:t>
@@ -730,13 +757,32 @@
             <w:ind w:left="0" w:firstLine="0"/>
             <w:rPr>
               <w:rFonts w:ascii="Arial" w:cs="Arial" w:eastAsia="Arial" w:hAnsi="Arial"/>
+              <w:b w:val="1"/>
+              <w:i w:val="0"/>
+              <w:smallCaps w:val="0"/>
+              <w:strike w:val="0"/>
+              <w:color w:val="000000"/>
               <w:sz w:val="22"/>
               <w:szCs w:val="22"/>
+              <w:u w:val="none"/>
+              <w:shd w:fill="auto" w:val="clear"/>
+              <w:vertAlign w:val="baseline"/>
             </w:rPr>
           </w:pPr>
           <w:hyperlink w:anchor="_cl1tmj2disvg">
             <w:r>
               <w:rPr>
+                <w:rFonts w:ascii="Times New Roman" w:cs="Times New Roman" w:eastAsia="Times New Roman" w:hAnsi="Times New Roman"/>
+                <w:b w:val="1"/>
+                <w:i w:val="0"/>
+                <w:smallCaps w:val="0"/>
+                <w:strike w:val="0"/>
+                <w:color w:val="000000"/>
+                <w:sz w:val="24"/>
+                <w:szCs w:val="24"/>
+                <w:u w:val="none"/>
+                <w:shd w:fill="auto" w:val="clear"/>
+                <w:vertAlign w:val="baseline"/>
                 <w:rtl w:val="0"/>
               </w:rPr>
               <w:t xml:space="preserve">Table of Contents</w:t>
@@ -760,13 +806,32 @@
             <w:ind w:left="0" w:firstLine="0"/>
             <w:rPr>
               <w:rFonts w:ascii="Arial" w:cs="Arial" w:eastAsia="Arial" w:hAnsi="Arial"/>
+              <w:b w:val="1"/>
+              <w:i w:val="0"/>
+              <w:smallCaps w:val="0"/>
+              <w:strike w:val="0"/>
+              <w:color w:val="000000"/>
               <w:sz w:val="22"/>
               <w:szCs w:val="22"/>
+              <w:u w:val="none"/>
+              <w:shd w:fill="auto" w:val="clear"/>
+              <w:vertAlign w:val="baseline"/>
             </w:rPr>
           </w:pPr>
           <w:hyperlink w:anchor="_5el1inidzkoa">
             <w:r>
               <w:rPr>
+                <w:rFonts w:ascii="Times New Roman" w:cs="Times New Roman" w:eastAsia="Times New Roman" w:hAnsi="Times New Roman"/>
+                <w:b w:val="1"/>
+                <w:i w:val="0"/>
+                <w:smallCaps w:val="0"/>
+                <w:strike w:val="0"/>
+                <w:color w:val="000000"/>
+                <w:sz w:val="24"/>
+                <w:szCs w:val="24"/>
+                <w:u w:val="none"/>
+                <w:shd w:fill="auto" w:val="clear"/>
+                <w:vertAlign w:val="baseline"/>
                 <w:rtl w:val="0"/>
               </w:rPr>
               <w:t xml:space="preserve">1.) Phase 1</w:t>
@@ -790,13 +855,32 @@
             <w:ind w:left="0" w:firstLine="0"/>
             <w:rPr>
               <w:rFonts w:ascii="Arial" w:cs="Arial" w:eastAsia="Arial" w:hAnsi="Arial"/>
+              <w:b w:val="1"/>
+              <w:i w:val="0"/>
+              <w:smallCaps w:val="0"/>
+              <w:strike w:val="0"/>
+              <w:color w:val="000000"/>
               <w:sz w:val="22"/>
               <w:szCs w:val="22"/>
+              <w:u w:val="none"/>
+              <w:shd w:fill="auto" w:val="clear"/>
+              <w:vertAlign w:val="baseline"/>
             </w:rPr>
           </w:pPr>
           <w:hyperlink w:anchor="_7bkvluik8pns">
             <w:r>
               <w:rPr>
+                <w:rFonts w:ascii="Times New Roman" w:cs="Times New Roman" w:eastAsia="Times New Roman" w:hAnsi="Times New Roman"/>
+                <w:b w:val="1"/>
+                <w:i w:val="0"/>
+                <w:smallCaps w:val="0"/>
+                <w:strike w:val="0"/>
+                <w:color w:val="000000"/>
+                <w:sz w:val="24"/>
+                <w:szCs w:val="24"/>
+                <w:u w:val="none"/>
+                <w:shd w:fill="auto" w:val="clear"/>
+                <w:vertAlign w:val="baseline"/>
                 <w:rtl w:val="0"/>
               </w:rPr>
               <w:t xml:space="preserve">2.) Phase 2</w:t>
@@ -820,16 +904,32 @@
             <w:ind w:left="0" w:firstLine="0"/>
             <w:rPr>
               <w:rFonts w:ascii="Arial" w:cs="Arial" w:eastAsia="Arial" w:hAnsi="Arial"/>
+              <w:b w:val="1"/>
+              <w:i w:val="0"/>
+              <w:smallCaps w:val="0"/>
+              <w:strike w:val="0"/>
+              <w:color w:val="000000"/>
               <w:sz w:val="22"/>
               <w:szCs w:val="22"/>
+              <w:u w:val="none"/>
+              <w:shd w:fill="auto" w:val="clear"/>
+              <w:vertAlign w:val="baseline"/>
             </w:rPr>
           </w:pPr>
           <w:hyperlink w:anchor="_kw03gral1vmt">
             <w:r>
               <w:rPr>
                 <w:rFonts w:ascii="Arial" w:cs="Arial" w:eastAsia="Arial" w:hAnsi="Arial"/>
+                <w:b w:val="1"/>
+                <w:i w:val="0"/>
+                <w:smallCaps w:val="0"/>
+                <w:strike w:val="0"/>
+                <w:color w:val="000000"/>
                 <w:sz w:val="22"/>
                 <w:szCs w:val="22"/>
+                <w:u w:val="none"/>
+                <w:shd w:fill="auto" w:val="clear"/>
+                <w:vertAlign w:val="baseline"/>
                 <w:rtl w:val="0"/>
               </w:rPr>
               <w:t xml:space="preserve">3.) Phase 3</w:t>
@@ -853,7 +953,10 @@
         <w:spacing w:line="240" w:lineRule="auto"/>
         <w:rPr>
           <w:rFonts w:ascii="Calibri" w:cs="Calibri" w:eastAsia="Calibri" w:hAnsi="Calibri"/>
+          <w:b w:val="1"/>
           <w:smallCaps w:val="1"/>
+          <w:sz w:val="24"/>
+          <w:szCs w:val="24"/>
         </w:rPr>
       </w:pPr>
       <w:r>
@@ -881,10 +984,11 @@
         <w:rPr>
           <w:sz w:val="36"/>
           <w:szCs w:val="36"/>
-        </w:rPr>
-      </w:pPr>
-      <w:bookmarkStart w:colFirst="0" w:colLast="0" w:name="_5el1inidzkoa" w:id="5"/>
-      <w:bookmarkEnd w:id="5"/>
+          <w:u w:val="none"/>
+        </w:rPr>
+      </w:pPr>
+      <w:bookmarkStart w:colFirst="0" w:colLast="0" w:name="_5el1inidzkoa" w:id="4"/>
+      <w:bookmarkEnd w:id="4"/>
       <w:r>
         <w:rPr>
           <w:sz w:val="36"/>
@@ -893,19 +997,44 @@
         </w:rPr>
         <w:t xml:space="preserve">Phase 1</w:t>
       </w:r>
-    </w:p>
-    <w:p>
-      <w:pPr>
+      <w:r>
+        <w:rPr>
+          <w:rtl w:val="0"/>
+        </w:rPr>
+      </w:r>
+    </w:p>
+    <w:p>
+      <w:pPr>
+        <w:spacing w:after="240" w:before="240" w:lineRule="auto"/>
         <w:ind w:left="720" w:firstLine="0"/>
-        <w:rPr/>
-      </w:pPr>
-      <w:r>
-        <w:rPr>
+        <w:rPr>
+          <w:rFonts w:ascii="Times New Roman" w:cs="Times New Roman" w:eastAsia="Times New Roman" w:hAnsi="Times New Roman"/>
+          <w:b w:val="1"/>
+          <w:sz w:val="24"/>
+          <w:szCs w:val="24"/>
+        </w:rPr>
+      </w:pPr>
+      <w:r>
+        <w:rPr>
+          <w:rFonts w:ascii="Times New Roman" w:cs="Times New Roman" w:eastAsia="Times New Roman" w:hAnsi="Times New Roman"/>
+          <w:b w:val="1"/>
+          <w:sz w:val="24"/>
+          <w:szCs w:val="24"/>
           <w:rtl w:val="0"/>
         </w:rPr>
         <w:t xml:space="preserve">1.1.</w:t>
         <w:tab/>
+      </w:r>
+      <w:r>
+        <w:rPr>
+          <w:rtl w:val="0"/>
+        </w:rPr>
         <w:t xml:space="preserve">Requirements</w:t>
+      </w:r>
+      <w:r>
+        <w:rPr>
+          <w:rtl w:val="0"/>
+        </w:rPr>
       </w:r>
     </w:p>
     <w:p>
@@ -918,6 +1047,7 @@
         <w:ind w:left="2160" w:hanging="360"/>
         <w:rPr>
           <w:b w:val="0"/>
+          <w:u w:val="none"/>
         </w:rPr>
       </w:pPr>
       <w:r>
@@ -931,7 +1061,7 @@
     <w:p>
       <w:pPr>
         <w:spacing w:before="80" w:line="240" w:lineRule="auto"/>
-        <w:ind w:firstLine="1440"/>
+        <w:ind w:left="1440" w:firstLine="0"/>
         <w:rPr>
           <w:b w:val="0"/>
         </w:rPr>
@@ -950,6 +1080,7 @@
       </w:pPr>
       <w:r>
         <w:rPr>
+          <w:rFonts w:ascii="Times New Roman" w:cs="Times New Roman" w:eastAsia="Times New Roman" w:hAnsi="Times New Roman"/>
           <w:sz w:val="20"/>
           <w:szCs w:val="20"/>
           <w:rtl w:val="0"/>
@@ -958,10 +1089,35 @@
       </w:r>
       <w:r>
         <w:rPr>
-          <w:rtl w:val="0"/>
-        </w:rPr>
-        <w:t xml:space="preserve">1.2.</w:t>
+          <w:rFonts w:ascii="Times New Roman" w:cs="Times New Roman" w:eastAsia="Times New Roman" w:hAnsi="Times New Roman"/>
+          <w:b w:val="1"/>
+          <w:sz w:val="24"/>
+          <w:szCs w:val="24"/>
+          <w:rtl w:val="0"/>
+        </w:rPr>
+        <w:t xml:space="preserve">1.</w:t>
+      </w:r>
+      <w:r>
+        <w:rPr>
+          <w:rtl w:val="0"/>
+        </w:rPr>
+        <w:t xml:space="preserve">2</w:t>
+      </w:r>
+      <w:r>
+        <w:rPr>
+          <w:rFonts w:ascii="Times New Roman" w:cs="Times New Roman" w:eastAsia="Times New Roman" w:hAnsi="Times New Roman"/>
+          <w:b w:val="1"/>
+          <w:sz w:val="24"/>
+          <w:szCs w:val="24"/>
+          <w:rtl w:val="0"/>
+        </w:rPr>
+        <w:t xml:space="preserve">.</w:t>
         <w:tab/>
+      </w:r>
+      <w:r>
+        <w:rPr>
+          <w:rtl w:val="0"/>
+        </w:rPr>
         <w:t xml:space="preserve">Class Candidates </w:t>
       </w:r>
     </w:p>
@@ -971,10 +1127,11 @@
           <w:ilvl w:val="0"/>
           <w:numId w:val="1"/>
         </w:numPr>
-        <w:spacing w:before="80" w:lineRule="auto"/>
-        <w:ind w:left="2160" w:hanging="360"/>
-        <w:rPr>
-          <w:b w:val="0"/>
+        <w:spacing w:before="80" w:line="276" w:lineRule="auto"/>
+        <w:ind w:left="2160" w:hanging="360"/>
+        <w:rPr>
+          <w:b w:val="0"/>
+          <w:u w:val="none"/>
         </w:rPr>
       </w:pPr>
       <w:r>
@@ -987,8 +1144,8 @@
     </w:p>
     <w:p>
       <w:pPr>
-        <w:spacing w:before="80" w:lineRule="auto"/>
-        <w:ind w:firstLine="1440"/>
+        <w:spacing w:before="80" w:line="276" w:lineRule="auto"/>
+        <w:ind w:left="1440" w:firstLine="0"/>
         <w:rPr>
           <w:b w:val="0"/>
         </w:rPr>
@@ -1025,6 +1182,7 @@
         <w:ind w:left="2160" w:hanging="360"/>
         <w:rPr>
           <w:b w:val="0"/>
+          <w:u w:val="none"/>
         </w:rPr>
       </w:pPr>
       <w:r>
@@ -1045,6 +1203,7 @@
         <w:ind w:left="2880" w:hanging="360"/>
         <w:rPr>
           <w:b w:val="0"/>
+          <w:u w:val="none"/>
         </w:rPr>
       </w:pPr>
       <w:r>
@@ -1065,6 +1224,7 @@
         <w:ind w:left="2880" w:hanging="360"/>
         <w:rPr>
           <w:b w:val="0"/>
+          <w:u w:val="none"/>
         </w:rPr>
       </w:pPr>
       <w:r>
@@ -1085,6 +1245,7 @@
         <w:ind w:left="2880" w:hanging="360"/>
         <w:rPr>
           <w:b w:val="0"/>
+          <w:u w:val="none"/>
         </w:rPr>
       </w:pPr>
       <w:r>
@@ -1124,6 +1285,11 @@
         </w:rPr>
         <w:tab/>
         <w:t xml:space="preserve">1.4</w:t>
+      </w:r>
+      <w:r>
+        <w:rPr>
+          <w:rtl w:val="0"/>
+        </w:rPr>
         <w:tab/>
         <w:t xml:space="preserve">Software Requirements Specification  </w:t>
       </w:r>
@@ -1131,12 +1297,16 @@
     <w:p>
       <w:pPr>
         <w:keepLines w:val="1"/>
+        <w:widowControl w:val="1"/>
         <w:numPr>
           <w:ilvl w:val="0"/>
           <w:numId w:val="16"/>
         </w:numPr>
         <w:spacing w:after="0" w:afterAutospacing="0" w:before="80" w:line="240" w:lineRule="auto"/>
         <w:ind w:left="2160" w:hanging="360"/>
+        <w:rPr>
+          <w:u w:val="none"/>
+        </w:rPr>
       </w:pPr>
       <w:r>
         <w:rPr>
@@ -1149,6 +1319,7 @@
     <w:p>
       <w:pPr>
         <w:keepLines w:val="1"/>
+        <w:widowControl w:val="1"/>
         <w:numPr>
           <w:ilvl w:val="1"/>
           <w:numId w:val="16"/>
@@ -1157,6 +1328,7 @@
         <w:ind w:left="2880" w:hanging="360"/>
         <w:rPr>
           <w:b w:val="0"/>
+          <w:u w:val="none"/>
         </w:rPr>
       </w:pPr>
       <w:r>
@@ -1170,6 +1342,7 @@
     <w:p>
       <w:pPr>
         <w:keepLines w:val="1"/>
+        <w:widowControl w:val="1"/>
         <w:numPr>
           <w:ilvl w:val="1"/>
           <w:numId w:val="16"/>
@@ -1178,6 +1351,7 @@
         <w:ind w:left="2880" w:hanging="360"/>
         <w:rPr>
           <w:b w:val="0"/>
+          <w:u w:val="none"/>
         </w:rPr>
       </w:pPr>
       <w:r>
@@ -1191,6 +1365,7 @@
     <w:p>
       <w:pPr>
         <w:keepLines w:val="1"/>
+        <w:widowControl w:val="1"/>
         <w:numPr>
           <w:ilvl w:val="1"/>
           <w:numId w:val="16"/>
@@ -1199,6 +1374,7 @@
         <w:ind w:left="2880" w:hanging="360"/>
         <w:rPr>
           <w:b w:val="0"/>
+          <w:u w:val="none"/>
         </w:rPr>
       </w:pPr>
       <w:r>
@@ -1212,6 +1388,7 @@
     <w:p>
       <w:pPr>
         <w:keepLines w:val="1"/>
+        <w:widowControl w:val="1"/>
         <w:numPr>
           <w:ilvl w:val="2"/>
           <w:numId w:val="16"/>
@@ -1220,6 +1397,7 @@
         <w:ind w:left="3600" w:hanging="360"/>
         <w:rPr>
           <w:b w:val="0"/>
+          <w:u w:val="none"/>
         </w:rPr>
       </w:pPr>
       <w:r>
@@ -1233,6 +1411,7 @@
     <w:p>
       <w:pPr>
         <w:keepLines w:val="1"/>
+        <w:widowControl w:val="1"/>
         <w:numPr>
           <w:ilvl w:val="2"/>
           <w:numId w:val="16"/>
@@ -1241,6 +1420,7 @@
         <w:ind w:left="3600" w:hanging="360"/>
         <w:rPr>
           <w:b w:val="0"/>
+          <w:u w:val="none"/>
         </w:rPr>
       </w:pPr>
       <w:r>
@@ -1254,6 +1434,7 @@
     <w:p>
       <w:pPr>
         <w:keepLines w:val="1"/>
+        <w:widowControl w:val="1"/>
         <w:numPr>
           <w:ilvl w:val="2"/>
           <w:numId w:val="16"/>
@@ -1262,6 +1443,7 @@
         <w:ind w:left="3600" w:hanging="360"/>
         <w:rPr>
           <w:b w:val="0"/>
+          <w:u w:val="none"/>
         </w:rPr>
       </w:pPr>
       <w:r>
@@ -1270,13 +1452,23 @@
           <w:rtl w:val="0"/>
         </w:rPr>
         <w:t xml:space="preserve">Class Diagram</w:t>
+      </w:r>
+      <w:r>
+        <w:rPr>
+          <w:rtl w:val="0"/>
+        </w:rPr>
       </w:r>
     </w:p>
     <w:p>
       <w:pPr>
         <w:spacing w:before="80" w:line="16.363636363636363" w:lineRule="auto"/>
         <w:ind w:left="0" w:firstLine="0"/>
-        <w:rPr/>
+        <w:rPr>
+          <w:rFonts w:ascii="Times New Roman" w:cs="Times New Roman" w:eastAsia="Times New Roman" w:hAnsi="Times New Roman"/>
+          <w:b w:val="1"/>
+          <w:sz w:val="24"/>
+          <w:szCs w:val="24"/>
+        </w:rPr>
       </w:pPr>
       <w:r>
         <w:rPr>
@@ -1288,7 +1480,12 @@
       <w:pPr>
         <w:spacing w:before="80" w:line="16.363636363636363" w:lineRule="auto"/>
         <w:ind w:left="0" w:firstLine="0"/>
-        <w:rPr/>
+        <w:rPr>
+          <w:rFonts w:ascii="Times New Roman" w:cs="Times New Roman" w:eastAsia="Times New Roman" w:hAnsi="Times New Roman"/>
+          <w:b w:val="1"/>
+          <w:sz w:val="24"/>
+          <w:szCs w:val="24"/>
+        </w:rPr>
       </w:pPr>
       <w:r>
         <w:rPr>
@@ -1300,16 +1497,22 @@
       <w:pPr>
         <w:spacing w:before="80" w:line="16.363636363636363" w:lineRule="auto"/>
         <w:ind w:left="0" w:firstLine="0"/>
-        <w:rPr/>
-      </w:pPr>
-      <w:r>
-        <w:rPr>
-          <w:rtl w:val="0"/>
-        </w:rPr>
-      </w:r>
-    </w:p>
-    <w:p>
-      <w:pPr>
+        <w:rPr>
+          <w:rFonts w:ascii="Times New Roman" w:cs="Times New Roman" w:eastAsia="Times New Roman" w:hAnsi="Times New Roman"/>
+          <w:b w:val="1"/>
+          <w:sz w:val="24"/>
+          <w:szCs w:val="24"/>
+        </w:rPr>
+      </w:pPr>
+      <w:r>
+        <w:rPr>
+          <w:rtl w:val="0"/>
+        </w:rPr>
+      </w:r>
+    </w:p>
+    <w:p>
+      <w:pPr>
+        <w:spacing w:after="240" w:before="240" w:lineRule="auto"/>
         <w:ind w:firstLine="1440"/>
         <w:rPr/>
       </w:pPr>
@@ -1338,10 +1541,11 @@
         <w:rPr>
           <w:sz w:val="36"/>
           <w:szCs w:val="36"/>
-        </w:rPr>
-      </w:pPr>
-      <w:bookmarkStart w:colFirst="0" w:colLast="0" w:name="_7bkvluik8pns" w:id="6"/>
-      <w:bookmarkEnd w:id="6"/>
+          <w:u w:val="none"/>
+        </w:rPr>
+      </w:pPr>
+      <w:bookmarkStart w:colFirst="0" w:colLast="0" w:name="_7bkvluik8pns" w:id="5"/>
+      <w:bookmarkEnd w:id="5"/>
       <w:r>
         <w:rPr>
           <w:sz w:val="36"/>
@@ -1393,6 +1597,7 @@
         <w:ind w:left="2880" w:hanging="360"/>
         <w:rPr>
           <w:b w:val="0"/>
+          <w:u w:val="none"/>
         </w:rPr>
       </w:pPr>
       <w:r>
@@ -1413,6 +1618,7 @@
         <w:ind w:left="2880" w:hanging="360"/>
         <w:rPr>
           <w:b w:val="0"/>
+          <w:u w:val="none"/>
         </w:rPr>
       </w:pPr>
       <w:r>
@@ -1433,6 +1639,7 @@
         <w:ind w:left="2880" w:hanging="360"/>
         <w:rPr>
           <w:b w:val="0"/>
+          <w:u w:val="none"/>
         </w:rPr>
       </w:pPr>
       <w:r>
@@ -1453,6 +1660,7 @@
         <w:ind w:left="2880" w:hanging="360"/>
         <w:rPr>
           <w:b w:val="0"/>
+          <w:u w:val="none"/>
         </w:rPr>
       </w:pPr>
       <w:r>
@@ -1473,6 +1681,7 @@
         <w:ind w:left="2880" w:hanging="360"/>
         <w:rPr>
           <w:b w:val="0"/>
+          <w:u w:val="none"/>
         </w:rPr>
       </w:pPr>
       <w:r>
@@ -1552,6 +1761,7 @@
         <w:ind w:left="2160" w:hanging="360"/>
         <w:rPr>
           <w:b w:val="0"/>
+          <w:u w:val="none"/>
         </w:rPr>
       </w:pPr>
       <w:r>
@@ -1576,6 +1786,7 @@
         <w:ind w:left="2880" w:hanging="360"/>
         <w:rPr>
           <w:b w:val="0"/>
+          <w:u w:val="none"/>
         </w:rPr>
       </w:pPr>
       <w:r>
@@ -1600,6 +1811,7 @@
         <w:ind w:left="2880" w:hanging="360"/>
         <w:rPr>
           <w:b w:val="0"/>
+          <w:u w:val="none"/>
         </w:rPr>
       </w:pPr>
       <w:r>
@@ -1624,6 +1836,7 @@
         <w:ind w:left="2160" w:hanging="360"/>
         <w:rPr>
           <w:b w:val="0"/>
+          <w:u w:val="none"/>
         </w:rPr>
       </w:pPr>
       <w:r>
@@ -1648,6 +1861,7 @@
         <w:ind w:left="2160" w:hanging="360"/>
         <w:rPr>
           <w:b w:val="0"/>
+          <w:u w:val="none"/>
         </w:rPr>
       </w:pPr>
       <w:r>
@@ -1672,6 +1886,7 @@
         <w:ind w:left="2160" w:hanging="360"/>
         <w:rPr>
           <w:b w:val="0"/>
+          <w:u w:val="none"/>
         </w:rPr>
       </w:pPr>
       <w:r>
@@ -1696,6 +1911,7 @@
         <w:ind w:left="2160" w:hanging="360"/>
         <w:rPr>
           <w:b w:val="0"/>
+          <w:u w:val="none"/>
         </w:rPr>
       </w:pPr>
       <w:r>
@@ -1751,6 +1967,7 @@
         <w:ind w:left="2160" w:hanging="360"/>
         <w:rPr>
           <w:b w:val="0"/>
+          <w:u w:val="none"/>
         </w:rPr>
       </w:pPr>
       <w:r>
@@ -1775,6 +1992,7 @@
         <w:ind w:left="2160" w:hanging="360"/>
         <w:rPr>
           <w:b w:val="0"/>
+          <w:u w:val="none"/>
         </w:rPr>
       </w:pPr>
       <w:r>
@@ -1799,6 +2017,7 @@
         <w:ind w:left="2160" w:hanging="360"/>
         <w:rPr>
           <w:b w:val="0"/>
+          <w:u w:val="none"/>
         </w:rPr>
       </w:pPr>
       <w:r>
@@ -1823,6 +2042,7 @@
         <w:ind w:left="2160" w:hanging="360"/>
         <w:rPr>
           <w:b w:val="0"/>
+          <w:u w:val="none"/>
         </w:rPr>
       </w:pPr>
       <w:r>
@@ -1847,6 +2067,7 @@
         <w:ind w:left="2160" w:hanging="360"/>
         <w:rPr>
           <w:b w:val="0"/>
+          <w:u w:val="none"/>
         </w:rPr>
       </w:pPr>
       <w:r>
@@ -1871,6 +2092,7 @@
         <w:ind w:left="2160" w:hanging="360"/>
         <w:rPr>
           <w:b w:val="0"/>
+          <w:u w:val="none"/>
         </w:rPr>
       </w:pPr>
       <w:r>
@@ -2014,6 +2236,7 @@
         <w:jc w:val="center"/>
         <w:rPr>
           <w:b w:val="0"/>
+          <w:u w:val="none"/>
         </w:rPr>
       </w:pPr>
       <w:r>
@@ -2087,6 +2310,7 @@
         <w:ind w:left="2160" w:hanging="360"/>
         <w:rPr>
           <w:b w:val="0"/>
+          <w:u w:val="none"/>
         </w:rPr>
       </w:pPr>
       <w:r>
@@ -2111,6 +2335,7 @@
         <w:ind w:left="2160" w:hanging="360"/>
         <w:rPr>
           <w:b w:val="0"/>
+          <w:u w:val="none"/>
         </w:rPr>
       </w:pPr>
       <w:r>
@@ -2135,6 +2360,7 @@
         <w:ind w:left="2160" w:hanging="360"/>
         <w:rPr>
           <w:b w:val="0"/>
+          <w:u w:val="none"/>
         </w:rPr>
       </w:pPr>
       <w:r>
@@ -2159,6 +2385,7 @@
         <w:ind w:left="2160" w:hanging="360"/>
         <w:rPr>
           <w:b w:val="0"/>
+          <w:u w:val="none"/>
         </w:rPr>
       </w:pPr>
       <w:r>
@@ -2183,6 +2410,7 @@
         <w:ind w:left="2160" w:hanging="360"/>
         <w:rPr>
           <w:b w:val="0"/>
+          <w:u w:val="none"/>
         </w:rPr>
       </w:pPr>
       <w:r>
@@ -2207,6 +2435,7 @@
         <w:ind w:left="2160" w:hanging="360"/>
         <w:rPr>
           <w:b w:val="0"/>
+          <w:u w:val="none"/>
         </w:rPr>
       </w:pPr>
       <w:r>
@@ -2231,6 +2460,7 @@
         <w:ind w:left="2160" w:hanging="360"/>
         <w:rPr>
           <w:b w:val="0"/>
+          <w:u w:val="none"/>
         </w:rPr>
       </w:pPr>
       <w:r>
@@ -2255,6 +2485,7 @@
         <w:ind w:left="2160" w:hanging="360"/>
         <w:rPr>
           <w:b w:val="0"/>
+          <w:u w:val="none"/>
         </w:rPr>
       </w:pPr>
       <w:r>
@@ -2279,6 +2510,7 @@
         <w:ind w:left="2160" w:hanging="360"/>
         <w:rPr>
           <w:b w:val="0"/>
+          <w:u w:val="none"/>
         </w:rPr>
       </w:pPr>
       <w:r>
@@ -2303,6 +2535,7 @@
         <w:ind w:left="2160" w:hanging="360"/>
         <w:rPr>
           <w:b w:val="0"/>
+          <w:u w:val="none"/>
         </w:rPr>
       </w:pPr>
       <w:r>
@@ -2327,6 +2560,7 @@
         <w:ind w:left="2160" w:hanging="360"/>
         <w:rPr>
           <w:b w:val="0"/>
+          <w:u w:val="none"/>
         </w:rPr>
       </w:pPr>
       <w:r>
@@ -2351,6 +2585,7 @@
         <w:ind w:left="2160" w:hanging="360"/>
         <w:rPr>
           <w:b w:val="0"/>
+          <w:u w:val="none"/>
         </w:rPr>
       </w:pPr>
       <w:r>
@@ -2375,6 +2610,7 @@
         <w:ind w:left="2160" w:hanging="360"/>
         <w:rPr>
           <w:b w:val="0"/>
+          <w:u w:val="none"/>
         </w:rPr>
       </w:pPr>
       <w:r>
@@ -2399,6 +2635,7 @@
         <w:ind w:left="2160" w:hanging="360"/>
         <w:rPr>
           <w:b w:val="0"/>
+          <w:u w:val="none"/>
         </w:rPr>
       </w:pPr>
       <w:r>
@@ -2423,6 +2660,7 @@
         <w:ind w:left="2160" w:hanging="360"/>
         <w:rPr>
           <w:b w:val="0"/>
+          <w:u w:val="none"/>
         </w:rPr>
       </w:pPr>
       <w:r>
@@ -2447,6 +2685,7 @@
         <w:ind w:left="2160" w:hanging="360"/>
         <w:rPr>
           <w:b w:val="0"/>
+          <w:u w:val="none"/>
         </w:rPr>
       </w:pPr>
       <w:r>
@@ -2471,6 +2710,7 @@
         <w:ind w:left="2160" w:hanging="360"/>
         <w:rPr>
           <w:b w:val="0"/>
+          <w:u w:val="none"/>
         </w:rPr>
       </w:pPr>
       <w:r>
@@ -2495,6 +2735,7 @@
         <w:ind w:left="2160" w:hanging="360"/>
         <w:rPr>
           <w:b w:val="0"/>
+          <w:u w:val="none"/>
         </w:rPr>
       </w:pPr>
       <w:r>
@@ -2519,6 +2760,7 @@
         <w:ind w:left="2160" w:hanging="360"/>
         <w:rPr>
           <w:b w:val="0"/>
+          <w:u w:val="none"/>
         </w:rPr>
       </w:pPr>
       <w:r>
@@ -2543,6 +2785,7 @@
         <w:ind w:left="2160" w:hanging="360"/>
         <w:rPr>
           <w:b w:val="0"/>
+          <w:u w:val="none"/>
         </w:rPr>
       </w:pPr>
       <w:r>
@@ -2567,6 +2810,7 @@
         <w:ind w:left="2160" w:hanging="360"/>
         <w:rPr>
           <w:b w:val="0"/>
+          <w:u w:val="none"/>
         </w:rPr>
       </w:pPr>
       <w:r>
@@ -2591,6 +2835,7 @@
         <w:ind w:left="2160" w:hanging="360"/>
         <w:rPr>
           <w:b w:val="0"/>
+          <w:u w:val="none"/>
         </w:rPr>
       </w:pPr>
       <w:r>
@@ -2615,6 +2860,7 @@
         <w:ind w:left="2160" w:hanging="360"/>
         <w:rPr>
           <w:b w:val="0"/>
+          <w:u w:val="none"/>
         </w:rPr>
       </w:pPr>
       <w:r>
@@ -2639,6 +2885,7 @@
         <w:ind w:left="2160" w:hanging="360"/>
         <w:rPr>
           <w:b w:val="0"/>
+          <w:u w:val="none"/>
         </w:rPr>
       </w:pPr>
       <w:r>
@@ -2663,6 +2910,7 @@
         <w:ind w:left="2160" w:hanging="360"/>
         <w:rPr>
           <w:b w:val="0"/>
+          <w:u w:val="none"/>
         </w:rPr>
       </w:pPr>
       <w:r>
@@ -2687,6 +2935,7 @@
         <w:ind w:left="2160" w:hanging="360"/>
         <w:rPr>
           <w:b w:val="0"/>
+          <w:u w:val="none"/>
         </w:rPr>
       </w:pPr>
       <w:r>
@@ -2711,6 +2960,7 @@
         <w:ind w:left="2160" w:hanging="360"/>
         <w:rPr>
           <w:b w:val="0"/>
+          <w:u w:val="none"/>
         </w:rPr>
       </w:pPr>
       <w:r>
@@ -2735,6 +2985,7 @@
         <w:ind w:left="2160" w:hanging="360"/>
         <w:rPr>
           <w:b w:val="0"/>
+          <w:u w:val="none"/>
         </w:rPr>
       </w:pPr>
       <w:r>
@@ -2759,6 +3010,7 @@
         <w:ind w:left="2160" w:hanging="360"/>
         <w:rPr>
           <w:b w:val="0"/>
+          <w:u w:val="none"/>
         </w:rPr>
       </w:pPr>
       <w:r>
@@ -2783,6 +3035,7 @@
         <w:ind w:left="2160" w:hanging="360"/>
         <w:rPr>
           <w:b w:val="0"/>
+          <w:u w:val="none"/>
         </w:rPr>
       </w:pPr>
       <w:r>
@@ -2807,6 +3060,7 @@
         <w:ind w:left="2160" w:hanging="360"/>
         <w:rPr>
           <w:b w:val="0"/>
+          <w:u w:val="none"/>
         </w:rPr>
       </w:pPr>
       <w:r>
@@ -2831,6 +3085,7 @@
         <w:ind w:left="2160" w:hanging="360"/>
         <w:rPr>
           <w:b w:val="0"/>
+          <w:u w:val="none"/>
         </w:rPr>
       </w:pPr>
       <w:r>
@@ -2855,6 +3110,7 @@
         <w:ind w:left="2160" w:hanging="360"/>
         <w:rPr>
           <w:b w:val="0"/>
+          <w:u w:val="none"/>
         </w:rPr>
       </w:pPr>
       <w:r>
@@ -2879,6 +3135,7 @@
         <w:ind w:left="2160" w:hanging="360"/>
         <w:rPr>
           <w:b w:val="0"/>
+          <w:u w:val="none"/>
         </w:rPr>
       </w:pPr>
       <w:r>
@@ -2903,6 +3160,7 @@
         <w:ind w:left="2160" w:hanging="360"/>
         <w:rPr>
           <w:b w:val="0"/>
+          <w:u w:val="none"/>
         </w:rPr>
       </w:pPr>
       <w:r>
@@ -2911,6 +3169,11 @@
           <w:rtl w:val="0"/>
         </w:rPr>
         <w:t xml:space="preserve">FileIO</w:t>
+      </w:r>
+      <w:r>
+        <w:rPr>
+          <w:rtl w:val="0"/>
+        </w:rPr>
       </w:r>
     </w:p>
     <w:p>
@@ -2945,8 +3208,8 @@
           <w:szCs w:val="36"/>
         </w:rPr>
       </w:pPr>
-      <w:bookmarkStart w:colFirst="0" w:colLast="0" w:name="_kw03gral1vmt" w:id="7"/>
-      <w:bookmarkEnd w:id="7"/>
+      <w:bookmarkStart w:colFirst="0" w:colLast="0" w:name="_kw03gral1vmt" w:id="6"/>
+      <w:bookmarkEnd w:id="6"/>
       <w:r>
         <w:rPr>
           <w:sz w:val="36"/>
@@ -3023,10 +3286,14 @@
     </w:p>
     <w:p>
       <w:pPr>
+        <w:widowControl w:val="0"/>
         <w:numPr>
           <w:ilvl w:val="2"/>
           <w:numId w:val="13"/>
         </w:numPr>
+        <w:tabs>
+          <w:tab w:val="right" w:leader="dot" w:pos="8640"/>
+        </w:tabs>
         <w:spacing w:after="0" w:afterAutospacing="0" w:before="0" w:beforeAutospacing="0" w:line="240" w:lineRule="auto"/>
         <w:ind w:left="3600" w:hanging="360"/>
         <w:rPr>
@@ -3038,15 +3305,19 @@
           <w:b w:val="0"/>
           <w:rtl w:val="0"/>
         </w:rPr>
-        <w:t xml:space="preserve">BuildParkingGarage</w:t>
-      </w:r>
-    </w:p>
-    <w:p>
-      <w:pPr>
+        <w:t xml:space="preserve">ParkingGarageSystem</w:t>
+      </w:r>
+    </w:p>
+    <w:p>
+      <w:pPr>
+        <w:widowControl w:val="0"/>
         <w:numPr>
           <w:ilvl w:val="2"/>
           <w:numId w:val="13"/>
         </w:numPr>
+        <w:tabs>
+          <w:tab w:val="right" w:leader="dot" w:pos="8640"/>
+        </w:tabs>
         <w:spacing w:after="0" w:afterAutospacing="0" w:before="0" w:beforeAutospacing="0" w:line="240" w:lineRule="auto"/>
         <w:ind w:left="3600" w:hanging="360"/>
         <w:rPr>
@@ -3058,15 +3329,19 @@
           <w:b w:val="0"/>
           <w:rtl w:val="0"/>
         </w:rPr>
-        <w:t xml:space="preserve">CreateGarage</w:t>
-      </w:r>
-    </w:p>
-    <w:p>
-      <w:pPr>
+        <w:t xml:space="preserve">Ticketing</w:t>
+      </w:r>
+    </w:p>
+    <w:p>
+      <w:pPr>
+        <w:widowControl w:val="0"/>
         <w:numPr>
           <w:ilvl w:val="2"/>
           <w:numId w:val="13"/>
         </w:numPr>
+        <w:tabs>
+          <w:tab w:val="right" w:leader="dot" w:pos="8640"/>
+        </w:tabs>
         <w:spacing w:after="0" w:afterAutospacing="0" w:before="0" w:beforeAutospacing="0" w:line="240" w:lineRule="auto"/>
         <w:ind w:left="3600" w:hanging="360"/>
         <w:rPr>
@@ -3078,15 +3353,19 @@
           <w:b w:val="0"/>
           <w:rtl w:val="0"/>
         </w:rPr>
-        <w:t xml:space="preserve">GarageEmployee</w:t>
-      </w:r>
-    </w:p>
-    <w:p>
-      <w:pPr>
+        <w:t xml:space="preserve">UpdateGarage</w:t>
+      </w:r>
+    </w:p>
+    <w:p>
+      <w:pPr>
+        <w:widowControl w:val="0"/>
         <w:numPr>
           <w:ilvl w:val="2"/>
           <w:numId w:val="13"/>
         </w:numPr>
+        <w:tabs>
+          <w:tab w:val="right" w:leader="dot" w:pos="8640"/>
+        </w:tabs>
         <w:spacing w:after="0" w:afterAutospacing="0" w:before="0" w:beforeAutospacing="0" w:line="240" w:lineRule="auto"/>
         <w:ind w:left="3600" w:hanging="360"/>
         <w:rPr>
@@ -3098,15 +3377,19 @@
           <w:b w:val="0"/>
           <w:rtl w:val="0"/>
         </w:rPr>
-        <w:t xml:space="preserve">ParkingGarageSystem</w:t>
-      </w:r>
-    </w:p>
-    <w:p>
-      <w:pPr>
+        <w:t xml:space="preserve">Driver</w:t>
+      </w:r>
+    </w:p>
+    <w:p>
+      <w:pPr>
+        <w:widowControl w:val="0"/>
         <w:numPr>
           <w:ilvl w:val="2"/>
           <w:numId w:val="13"/>
         </w:numPr>
+        <w:tabs>
+          <w:tab w:val="right" w:leader="dot" w:pos="8640"/>
+        </w:tabs>
         <w:spacing w:after="0" w:afterAutospacing="0" w:before="0" w:beforeAutospacing="0" w:line="240" w:lineRule="auto"/>
         <w:ind w:left="3600" w:hanging="360"/>
         <w:rPr>
@@ -3118,15 +3401,19 @@
           <w:b w:val="0"/>
           <w:rtl w:val="0"/>
         </w:rPr>
-        <w:t xml:space="preserve">Ticketing</w:t>
-      </w:r>
-    </w:p>
-    <w:p>
-      <w:pPr>
+        <w:t xml:space="preserve">FixModel</w:t>
+      </w:r>
+    </w:p>
+    <w:p>
+      <w:pPr>
+        <w:widowControl w:val="0"/>
         <w:numPr>
           <w:ilvl w:val="2"/>
           <w:numId w:val="13"/>
         </w:numPr>
+        <w:tabs>
+          <w:tab w:val="right" w:leader="dot" w:pos="8640"/>
+        </w:tabs>
         <w:spacing w:after="0" w:afterAutospacing="0" w:before="0" w:beforeAutospacing="0" w:line="240" w:lineRule="auto"/>
         <w:ind w:left="3600" w:hanging="360"/>
         <w:rPr>
@@ -3138,15 +3425,19 @@
           <w:b w:val="0"/>
           <w:rtl w:val="0"/>
         </w:rPr>
-        <w:t xml:space="preserve">UpdateGarage</w:t>
-      </w:r>
-    </w:p>
-    <w:p>
-      <w:pPr>
+        <w:t xml:space="preserve">FixScale</w:t>
+      </w:r>
+    </w:p>
+    <w:p>
+      <w:pPr>
+        <w:widowControl w:val="0"/>
         <w:numPr>
           <w:ilvl w:val="2"/>
           <w:numId w:val="13"/>
         </w:numPr>
+        <w:tabs>
+          <w:tab w:val="right" w:leader="dot" w:pos="8640"/>
+        </w:tabs>
         <w:spacing w:after="0" w:afterAutospacing="0" w:before="0" w:beforeAutospacing="0" w:line="240" w:lineRule="auto"/>
         <w:ind w:left="3600" w:hanging="360"/>
         <w:rPr>
@@ -3158,15 +3449,19 @@
           <w:b w:val="0"/>
           <w:rtl w:val="0"/>
         </w:rPr>
-        <w:t xml:space="preserve">Driver</w:t>
-      </w:r>
-    </w:p>
-    <w:p>
-      <w:pPr>
+        <w:t xml:space="preserve">ParkingExceptions</w:t>
+      </w:r>
+    </w:p>
+    <w:p>
+      <w:pPr>
+        <w:widowControl w:val="0"/>
         <w:numPr>
           <w:ilvl w:val="2"/>
           <w:numId w:val="13"/>
         </w:numPr>
+        <w:tabs>
+          <w:tab w:val="right" w:leader="dot" w:pos="8640"/>
+        </w:tabs>
         <w:spacing w:after="0" w:afterAutospacing="0" w:before="0" w:beforeAutospacing="0" w:line="240" w:lineRule="auto"/>
         <w:ind w:left="3600" w:hanging="360"/>
         <w:rPr>
@@ -3178,15 +3473,19 @@
           <w:b w:val="0"/>
           <w:rtl w:val="0"/>
         </w:rPr>
-        <w:t xml:space="preserve">FixModel</w:t>
-      </w:r>
-    </w:p>
-    <w:p>
-      <w:pPr>
+        <w:t xml:space="preserve">Address</w:t>
+      </w:r>
+    </w:p>
+    <w:p>
+      <w:pPr>
+        <w:widowControl w:val="0"/>
         <w:numPr>
           <w:ilvl w:val="2"/>
           <w:numId w:val="13"/>
         </w:numPr>
+        <w:tabs>
+          <w:tab w:val="right" w:leader="dot" w:pos="8640"/>
+        </w:tabs>
         <w:spacing w:after="0" w:afterAutospacing="0" w:before="0" w:beforeAutospacing="0" w:line="240" w:lineRule="auto"/>
         <w:ind w:left="3600" w:hanging="360"/>
         <w:rPr>
@@ -3198,15 +3497,19 @@
           <w:b w:val="0"/>
           <w:rtl w:val="0"/>
         </w:rPr>
-        <w:t xml:space="preserve">FixScale</w:t>
-      </w:r>
-    </w:p>
-    <w:p>
-      <w:pPr>
+        <w:t xml:space="preserve">Customer</w:t>
+      </w:r>
+    </w:p>
+    <w:p>
+      <w:pPr>
+        <w:widowControl w:val="0"/>
         <w:numPr>
           <w:ilvl w:val="2"/>
           <w:numId w:val="13"/>
         </w:numPr>
+        <w:tabs>
+          <w:tab w:val="right" w:leader="dot" w:pos="8640"/>
+        </w:tabs>
         <w:spacing w:after="0" w:afterAutospacing="0" w:before="0" w:beforeAutospacing="0" w:line="240" w:lineRule="auto"/>
         <w:ind w:left="3600" w:hanging="360"/>
         <w:rPr>
@@ -3218,15 +3521,19 @@
           <w:b w:val="0"/>
           <w:rtl w:val="0"/>
         </w:rPr>
-        <w:t xml:space="preserve">ParkingExceptions</w:t>
-      </w:r>
-    </w:p>
-    <w:p>
-      <w:pPr>
+        <w:t xml:space="preserve">EntranceDisplayBoard</w:t>
+      </w:r>
+    </w:p>
+    <w:p>
+      <w:pPr>
+        <w:widowControl w:val="0"/>
         <w:numPr>
           <w:ilvl w:val="2"/>
           <w:numId w:val="13"/>
         </w:numPr>
+        <w:tabs>
+          <w:tab w:val="right" w:leader="dot" w:pos="8640"/>
+        </w:tabs>
         <w:spacing w:after="0" w:afterAutospacing="0" w:before="0" w:beforeAutospacing="0" w:line="240" w:lineRule="auto"/>
         <w:ind w:left="3600" w:hanging="360"/>
         <w:rPr>
@@ -3238,15 +3545,19 @@
           <w:b w:val="0"/>
           <w:rtl w:val="0"/>
         </w:rPr>
-        <w:t xml:space="preserve">Address</w:t>
-      </w:r>
-    </w:p>
-    <w:p>
-      <w:pPr>
+        <w:t xml:space="preserve">EntryKiosk</w:t>
+      </w:r>
+    </w:p>
+    <w:p>
+      <w:pPr>
+        <w:widowControl w:val="0"/>
         <w:numPr>
           <w:ilvl w:val="2"/>
           <w:numId w:val="13"/>
         </w:numPr>
+        <w:tabs>
+          <w:tab w:val="right" w:leader="dot" w:pos="8640"/>
+        </w:tabs>
         <w:spacing w:after="0" w:afterAutospacing="0" w:before="0" w:beforeAutospacing="0" w:line="240" w:lineRule="auto"/>
         <w:ind w:left="3600" w:hanging="360"/>
         <w:rPr>
@@ -3258,15 +3569,44 @@
           <w:b w:val="0"/>
           <w:rtl w:val="0"/>
         </w:rPr>
-        <w:t xml:space="preserve">EntranceDisplayBoard</w:t>
-      </w:r>
-    </w:p>
-    <w:p>
-      <w:pPr>
+        <w:t xml:space="preserve">ExitKiosk</w:t>
+      </w:r>
+    </w:p>
+    <w:p>
+      <w:pPr>
+        <w:widowControl w:val="0"/>
+        <w:numPr>
+          <w:ilvl w:val="1"/>
+          <w:numId w:val="13"/>
+        </w:numPr>
+        <w:tabs>
+          <w:tab w:val="right" w:leader="dot" w:pos="8640"/>
+        </w:tabs>
+        <w:spacing w:after="0" w:afterAutospacing="0" w:before="0" w:beforeAutospacing="0" w:line="240" w:lineRule="auto"/>
+        <w:ind w:left="2880" w:hanging="360"/>
+        <w:rPr>
+          <w:b w:val="0"/>
+          <w:u w:val="none"/>
+        </w:rPr>
+      </w:pPr>
+      <w:r>
+        <w:rPr>
+          <w:b w:val="0"/>
+          <w:rtl w:val="0"/>
+        </w:rPr>
+        <w:t xml:space="preserve">Vishal</w:t>
+      </w:r>
+    </w:p>
+    <w:p>
+      <w:pPr>
+        <w:widowControl w:val="0"/>
         <w:numPr>
           <w:ilvl w:val="2"/>
           <w:numId w:val="13"/>
         </w:numPr>
+        <w:tabs>
+          <w:tab w:val="right" w:leader="dot" w:pos="8640"/>
+        </w:tabs>
         <w:spacing w:after="0" w:afterAutospacing="0" w:before="0" w:beforeAutospacing="0" w:line="240" w:lineRule="auto"/>
         <w:ind w:left="3600" w:hanging="360"/>
         <w:rPr>
@@ -3278,15 +3618,19 @@
           <w:b w:val="0"/>
           <w:rtl w:val="0"/>
         </w:rPr>
-        <w:t xml:space="preserve">EntryKiosk</w:t>
-      </w:r>
-    </w:p>
-    <w:p>
-      <w:pPr>
+        <w:t xml:space="preserve">Gate</w:t>
+      </w:r>
+    </w:p>
+    <w:p>
+      <w:pPr>
+        <w:widowControl w:val="0"/>
         <w:numPr>
           <w:ilvl w:val="2"/>
           <w:numId w:val="13"/>
         </w:numPr>
+        <w:tabs>
+          <w:tab w:val="right" w:leader="dot" w:pos="8640"/>
+        </w:tabs>
         <w:spacing w:after="0" w:afterAutospacing="0" w:before="0" w:beforeAutospacing="0" w:line="240" w:lineRule="auto"/>
         <w:ind w:left="3600" w:hanging="360"/>
         <w:rPr>
@@ -3298,15 +3642,19 @@
           <w:b w:val="0"/>
           <w:rtl w:val="0"/>
         </w:rPr>
-        <w:t xml:space="preserve">LevelDisplayBoard</w:t>
-      </w:r>
-    </w:p>
-    <w:p>
-      <w:pPr>
+        <w:t xml:space="preserve">Hardware</w:t>
+      </w:r>
+    </w:p>
+    <w:p>
+      <w:pPr>
+        <w:widowControl w:val="0"/>
         <w:numPr>
           <w:ilvl w:val="2"/>
           <w:numId w:val="13"/>
         </w:numPr>
+        <w:tabs>
+          <w:tab w:val="right" w:leader="dot" w:pos="8640"/>
+        </w:tabs>
         <w:spacing w:after="0" w:afterAutospacing="0" w:before="0" w:beforeAutospacing="0" w:line="240" w:lineRule="auto"/>
         <w:ind w:left="3600" w:hanging="360"/>
         <w:rPr>
@@ -3318,15 +3666,19 @@
           <w:b w:val="0"/>
           <w:rtl w:val="0"/>
         </w:rPr>
-        <w:t xml:space="preserve">ParkingGarage</w:t>
-      </w:r>
-    </w:p>
-    <w:p>
-      <w:pPr>
+        <w:t xml:space="preserve">LevelDisplayBoard</w:t>
+      </w:r>
+    </w:p>
+    <w:p>
+      <w:pPr>
+        <w:widowControl w:val="0"/>
         <w:numPr>
           <w:ilvl w:val="2"/>
           <w:numId w:val="13"/>
         </w:numPr>
+        <w:tabs>
+          <w:tab w:val="right" w:leader="dot" w:pos="8640"/>
+        </w:tabs>
         <w:spacing w:after="0" w:afterAutospacing="0" w:before="0" w:beforeAutospacing="0" w:line="240" w:lineRule="auto"/>
         <w:ind w:left="3600" w:hanging="360"/>
         <w:rPr>
@@ -3338,15 +3690,19 @@
           <w:b w:val="0"/>
           <w:rtl w:val="0"/>
         </w:rPr>
-        <w:t xml:space="preserve">ParkingLevel</w:t>
-      </w:r>
-    </w:p>
-    <w:p>
-      <w:pPr>
+        <w:t xml:space="preserve">ParkingGarage</w:t>
+      </w:r>
+    </w:p>
+    <w:p>
+      <w:pPr>
+        <w:widowControl w:val="0"/>
         <w:numPr>
           <w:ilvl w:val="2"/>
           <w:numId w:val="13"/>
         </w:numPr>
+        <w:tabs>
+          <w:tab w:val="right" w:leader="dot" w:pos="8640"/>
+        </w:tabs>
         <w:spacing w:after="0" w:afterAutospacing="0" w:before="0" w:beforeAutospacing="0" w:line="240" w:lineRule="auto"/>
         <w:ind w:left="3600" w:hanging="360"/>
         <w:rPr>
@@ -3358,15 +3714,19 @@
           <w:b w:val="0"/>
           <w:rtl w:val="0"/>
         </w:rPr>
-        <w:t xml:space="preserve">ParkingSpace</w:t>
-      </w:r>
-    </w:p>
-    <w:p>
-      <w:pPr>
+        <w:t xml:space="preserve">ParkingLevel</w:t>
+      </w:r>
+    </w:p>
+    <w:p>
+      <w:pPr>
+        <w:widowControl w:val="0"/>
         <w:numPr>
           <w:ilvl w:val="2"/>
           <w:numId w:val="13"/>
         </w:numPr>
+        <w:tabs>
+          <w:tab w:val="right" w:leader="dot" w:pos="8640"/>
+        </w:tabs>
         <w:spacing w:after="0" w:afterAutospacing="0" w:before="0" w:beforeAutospacing="0" w:line="240" w:lineRule="auto"/>
         <w:ind w:left="3600" w:hanging="360"/>
         <w:rPr>
@@ -3378,15 +3738,19 @@
           <w:b w:val="0"/>
           <w:rtl w:val="0"/>
         </w:rPr>
-        <w:t xml:space="preserve">AccessEmployeeControl</w:t>
-      </w:r>
-    </w:p>
-    <w:p>
-      <w:pPr>
+        <w:t xml:space="preserve">ParkingSpace</w:t>
+      </w:r>
+    </w:p>
+    <w:p>
+      <w:pPr>
+        <w:widowControl w:val="0"/>
         <w:numPr>
           <w:ilvl w:val="2"/>
           <w:numId w:val="13"/>
         </w:numPr>
+        <w:tabs>
+          <w:tab w:val="right" w:leader="dot" w:pos="8640"/>
+        </w:tabs>
         <w:spacing w:after="0" w:afterAutospacing="0" w:before="0" w:beforeAutospacing="0" w:line="240" w:lineRule="auto"/>
         <w:ind w:left="3600" w:hanging="360"/>
         <w:rPr>
@@ -3398,15 +3762,19 @@
           <w:b w:val="0"/>
           <w:rtl w:val="0"/>
         </w:rPr>
-        <w:t xml:space="preserve">AuthenticationManager</w:t>
-      </w:r>
-    </w:p>
-    <w:p>
-      <w:pPr>
+        <w:t xml:space="preserve">Payment</w:t>
+      </w:r>
+    </w:p>
+    <w:p>
+      <w:pPr>
+        <w:widowControl w:val="0"/>
         <w:numPr>
           <w:ilvl w:val="2"/>
           <w:numId w:val="13"/>
         </w:numPr>
+        <w:tabs>
+          <w:tab w:val="right" w:leader="dot" w:pos="8640"/>
+        </w:tabs>
         <w:spacing w:after="0" w:afterAutospacing="0" w:before="0" w:beforeAutospacing="0" w:line="240" w:lineRule="auto"/>
         <w:ind w:left="3600" w:hanging="360"/>
         <w:rPr>
@@ -3418,15 +3786,19 @@
           <w:b w:val="0"/>
           <w:rtl w:val="0"/>
         </w:rPr>
-        <w:t xml:space="preserve">User</w:t>
-      </w:r>
-    </w:p>
-    <w:p>
-      <w:pPr>
+        <w:t xml:space="preserve">SystemLog</w:t>
+      </w:r>
+    </w:p>
+    <w:p>
+      <w:pPr>
+        <w:widowControl w:val="0"/>
         <w:numPr>
           <w:ilvl w:val="2"/>
           <w:numId w:val="13"/>
         </w:numPr>
+        <w:tabs>
+          <w:tab w:val="right" w:leader="dot" w:pos="8640"/>
+        </w:tabs>
         <w:spacing w:after="0" w:afterAutospacing="0" w:before="0" w:beforeAutospacing="0" w:line="240" w:lineRule="auto"/>
         <w:ind w:left="3600" w:hanging="360"/>
         <w:rPr>
@@ -3438,15 +3810,19 @@
           <w:b w:val="0"/>
           <w:rtl w:val="0"/>
         </w:rPr>
-        <w:t xml:space="preserve">EntryKioskClientGUI</w:t>
-      </w:r>
-    </w:p>
-    <w:p>
-      <w:pPr>
+        <w:t xml:space="preserve">Ticket</w:t>
+      </w:r>
+    </w:p>
+    <w:p>
+      <w:pPr>
+        <w:widowControl w:val="0"/>
         <w:numPr>
           <w:ilvl w:val="2"/>
           <w:numId w:val="13"/>
         </w:numPr>
+        <w:tabs>
+          <w:tab w:val="right" w:leader="dot" w:pos="8640"/>
+        </w:tabs>
         <w:spacing w:after="0" w:afterAutospacing="0" w:before="0" w:beforeAutospacing="0" w:line="240" w:lineRule="auto"/>
         <w:ind w:left="3600" w:hanging="360"/>
         <w:rPr>
@@ -3458,15 +3834,44 @@
           <w:b w:val="0"/>
           <w:rtl w:val="0"/>
         </w:rPr>
-        <w:t xml:space="preserve">ExitKioskClientGUI</w:t>
-      </w:r>
-    </w:p>
-    <w:p>
-      <w:pPr>
+        <w:t xml:space="preserve">AccessEmployeeControl</w:t>
+      </w:r>
+    </w:p>
+    <w:p>
+      <w:pPr>
+        <w:widowControl w:val="0"/>
+        <w:numPr>
+          <w:ilvl w:val="1"/>
+          <w:numId w:val="13"/>
+        </w:numPr>
+        <w:tabs>
+          <w:tab w:val="right" w:leader="dot" w:pos="8640"/>
+        </w:tabs>
+        <w:spacing w:after="0" w:afterAutospacing="0" w:before="0" w:beforeAutospacing="0" w:line="240" w:lineRule="auto"/>
+        <w:ind w:left="2880" w:hanging="360"/>
+        <w:rPr>
+          <w:b w:val="0"/>
+          <w:u w:val="none"/>
+        </w:rPr>
+      </w:pPr>
+      <w:r>
+        <w:rPr>
+          <w:b w:val="0"/>
+          <w:rtl w:val="0"/>
+        </w:rPr>
+        <w:t xml:space="preserve">Kurt</w:t>
+      </w:r>
+    </w:p>
+    <w:p>
+      <w:pPr>
+        <w:widowControl w:val="0"/>
         <w:numPr>
           <w:ilvl w:val="2"/>
           <w:numId w:val="13"/>
         </w:numPr>
+        <w:tabs>
+          <w:tab w:val="right" w:leader="dot" w:pos="8640"/>
+        </w:tabs>
         <w:spacing w:after="0" w:afterAutospacing="0" w:before="0" w:beforeAutospacing="0" w:line="240" w:lineRule="auto"/>
         <w:ind w:left="3600" w:hanging="360"/>
         <w:rPr>
@@ -3478,15 +3883,19 @@
           <w:b w:val="0"/>
           <w:rtl w:val="0"/>
         </w:rPr>
-        <w:t xml:space="preserve">ParkingGarageServer</w:t>
-      </w:r>
-    </w:p>
-    <w:p>
-      <w:pPr>
+        <w:t xml:space="preserve">Admin</w:t>
+      </w:r>
+    </w:p>
+    <w:p>
+      <w:pPr>
+        <w:widowControl w:val="0"/>
         <w:numPr>
           <w:ilvl w:val="2"/>
           <w:numId w:val="13"/>
         </w:numPr>
+        <w:tabs>
+          <w:tab w:val="right" w:leader="dot" w:pos="8640"/>
+        </w:tabs>
         <w:spacing w:after="0" w:afterAutospacing="0" w:before="0" w:beforeAutospacing="0" w:line="240" w:lineRule="auto"/>
         <w:ind w:left="3600" w:hanging="360"/>
         <w:rPr>
@@ -3498,15 +3907,19 @@
           <w:b w:val="0"/>
           <w:rtl w:val="0"/>
         </w:rPr>
-        <w:t xml:space="preserve">PaymentFrame</w:t>
-      </w:r>
-    </w:p>
-    <w:p>
-      <w:pPr>
+        <w:t xml:space="preserve">AuthenticationManager</w:t>
+      </w:r>
+    </w:p>
+    <w:p>
+      <w:pPr>
+        <w:widowControl w:val="0"/>
         <w:numPr>
           <w:ilvl w:val="2"/>
           <w:numId w:val="13"/>
         </w:numPr>
+        <w:tabs>
+          <w:tab w:val="right" w:leader="dot" w:pos="8640"/>
+        </w:tabs>
         <w:spacing w:after="0" w:afterAutospacing="0" w:before="0" w:beforeAutospacing="0" w:line="240" w:lineRule="auto"/>
         <w:ind w:left="3600" w:hanging="360"/>
         <w:rPr>
@@ -3518,35 +3931,19 @@
           <w:b w:val="0"/>
           <w:rtl w:val="0"/>
         </w:rPr>
-        <w:t xml:space="preserve">FileIO</w:t>
-      </w:r>
-    </w:p>
-    <w:p>
-      <w:pPr>
-        <w:numPr>
-          <w:ilvl w:val="1"/>
-          <w:numId w:val="13"/>
-        </w:numPr>
-        <w:spacing w:after="0" w:afterAutospacing="0" w:before="0" w:beforeAutospacing="0" w:line="240" w:lineRule="auto"/>
-        <w:ind w:left="2880" w:hanging="360"/>
-        <w:rPr>
-          <w:b w:val="0"/>
-        </w:rPr>
-      </w:pPr>
-      <w:r>
-        <w:rPr>
-          <w:b w:val="0"/>
-          <w:rtl w:val="0"/>
-        </w:rPr>
-        <w:t xml:space="preserve">Vishal: </w:t>
-      </w:r>
-    </w:p>
-    <w:p>
-      <w:pPr>
+        <w:t xml:space="preserve">Employee</w:t>
+      </w:r>
+    </w:p>
+    <w:p>
+      <w:pPr>
+        <w:widowControl w:val="0"/>
         <w:numPr>
           <w:ilvl w:val="2"/>
           <w:numId w:val="13"/>
         </w:numPr>
+        <w:tabs>
+          <w:tab w:val="right" w:leader="dot" w:pos="8640"/>
+        </w:tabs>
         <w:spacing w:after="0" w:afterAutospacing="0" w:before="0" w:beforeAutospacing="0" w:line="240" w:lineRule="auto"/>
         <w:ind w:left="3600" w:hanging="360"/>
         <w:rPr>
@@ -3558,15 +3955,19 @@
           <w:b w:val="0"/>
           <w:rtl w:val="0"/>
         </w:rPr>
-        <w:t xml:space="preserve">ExitKiosk</w:t>
-      </w:r>
-    </w:p>
-    <w:p>
-      <w:pPr>
+        <w:t xml:space="preserve">ParkingAttendant</w:t>
+      </w:r>
+    </w:p>
+    <w:p>
+      <w:pPr>
+        <w:widowControl w:val="0"/>
         <w:numPr>
           <w:ilvl w:val="2"/>
           <w:numId w:val="13"/>
         </w:numPr>
+        <w:tabs>
+          <w:tab w:val="right" w:leader="dot" w:pos="8640"/>
+        </w:tabs>
         <w:spacing w:after="0" w:afterAutospacing="0" w:before="0" w:beforeAutospacing="0" w:line="240" w:lineRule="auto"/>
         <w:ind w:left="3600" w:hanging="360"/>
         <w:rPr>
@@ -3578,15 +3979,19 @@
           <w:b w:val="0"/>
           <w:rtl w:val="0"/>
         </w:rPr>
-        <w:t xml:space="preserve">Ticket </w:t>
-      </w:r>
-    </w:p>
-    <w:p>
-      <w:pPr>
+        <w:t xml:space="preserve">User</w:t>
+      </w:r>
+    </w:p>
+    <w:p>
+      <w:pPr>
+        <w:widowControl w:val="0"/>
         <w:numPr>
           <w:ilvl w:val="2"/>
           <w:numId w:val="13"/>
         </w:numPr>
+        <w:tabs>
+          <w:tab w:val="right" w:leader="dot" w:pos="8640"/>
+        </w:tabs>
         <w:spacing w:after="0" w:afterAutospacing="0" w:before="0" w:beforeAutospacing="0" w:line="240" w:lineRule="auto"/>
         <w:ind w:left="3600" w:hanging="360"/>
         <w:rPr>
@@ -3598,15 +4003,19 @@
           <w:b w:val="0"/>
           <w:rtl w:val="0"/>
         </w:rPr>
-        <w:t xml:space="preserve">Payment </w:t>
-      </w:r>
-    </w:p>
-    <w:p>
-      <w:pPr>
+        <w:t xml:space="preserve">EntryKioskClientGUI</w:t>
+      </w:r>
+    </w:p>
+    <w:p>
+      <w:pPr>
+        <w:widowControl w:val="0"/>
         <w:numPr>
           <w:ilvl w:val="2"/>
           <w:numId w:val="13"/>
         </w:numPr>
+        <w:tabs>
+          <w:tab w:val="right" w:leader="dot" w:pos="8640"/>
+        </w:tabs>
         <w:spacing w:after="0" w:afterAutospacing="0" w:before="0" w:beforeAutospacing="0" w:line="240" w:lineRule="auto"/>
         <w:ind w:left="3600" w:hanging="360"/>
         <w:rPr>
@@ -3618,15 +4027,19 @@
           <w:b w:val="0"/>
           <w:rtl w:val="0"/>
         </w:rPr>
-        <w:t xml:space="preserve">Employee </w:t>
-      </w:r>
-    </w:p>
-    <w:p>
-      <w:pPr>
+        <w:t xml:space="preserve">ExitKioskClientGUI</w:t>
+      </w:r>
+    </w:p>
+    <w:p>
+      <w:pPr>
+        <w:widowControl w:val="0"/>
         <w:numPr>
           <w:ilvl w:val="2"/>
           <w:numId w:val="13"/>
         </w:numPr>
+        <w:tabs>
+          <w:tab w:val="right" w:leader="dot" w:pos="8640"/>
+        </w:tabs>
         <w:spacing w:after="0" w:afterAutospacing="0" w:before="0" w:beforeAutospacing="0" w:line="240" w:lineRule="auto"/>
         <w:ind w:left="3600" w:hanging="360"/>
         <w:rPr>
@@ -3638,40 +4051,19 @@
           <w:b w:val="0"/>
           <w:rtl w:val="0"/>
         </w:rPr>
-        <w:t xml:space="preserve">ParkingAttendant </w:t>
-      </w:r>
-      <w:r>
-        <w:rPr>
-          <w:rtl w:val="0"/>
-        </w:rPr>
-      </w:r>
-    </w:p>
-    <w:p>
-      <w:pPr>
-        <w:numPr>
-          <w:ilvl w:val="1"/>
-          <w:numId w:val="13"/>
-        </w:numPr>
-        <w:spacing w:after="0" w:afterAutospacing="0" w:before="0" w:beforeAutospacing="0" w:line="240" w:lineRule="auto"/>
-        <w:ind w:left="2880" w:hanging="360"/>
-        <w:rPr>
-          <w:b w:val="0"/>
-        </w:rPr>
-      </w:pPr>
-      <w:r>
-        <w:rPr>
-          <w:b w:val="0"/>
-          <w:rtl w:val="0"/>
-        </w:rPr>
-        <w:t xml:space="preserve">Kurt: </w:t>
-      </w:r>
-    </w:p>
-    <w:p>
-      <w:pPr>
+        <w:t xml:space="preserve">ParkingGarageServer</w:t>
+      </w:r>
+    </w:p>
+    <w:p>
+      <w:pPr>
+        <w:widowControl w:val="0"/>
         <w:numPr>
           <w:ilvl w:val="2"/>
           <w:numId w:val="13"/>
         </w:numPr>
+        <w:tabs>
+          <w:tab w:val="right" w:leader="dot" w:pos="8640"/>
+        </w:tabs>
         <w:spacing w:after="0" w:afterAutospacing="0" w:before="0" w:beforeAutospacing="0" w:line="240" w:lineRule="auto"/>
         <w:ind w:left="3600" w:hanging="360"/>
         <w:rPr>
@@ -3683,75 +4075,19 @@
           <w:b w:val="0"/>
           <w:rtl w:val="0"/>
         </w:rPr>
-        <w:t xml:space="preserve">Admin </w:t>
-      </w:r>
-    </w:p>
-    <w:p>
-      <w:pPr>
+        <w:t xml:space="preserve">PaymentFrame</w:t>
+      </w:r>
+    </w:p>
+    <w:p>
+      <w:pPr>
+        <w:widowControl w:val="0"/>
         <w:numPr>
           <w:ilvl w:val="2"/>
           <w:numId w:val="13"/>
         </w:numPr>
-        <w:spacing w:after="0" w:afterAutospacing="0" w:before="0" w:beforeAutospacing="0" w:line="240" w:lineRule="auto"/>
-        <w:ind w:left="3600" w:hanging="360"/>
-        <w:rPr>
-          <w:b w:val="0"/>
-        </w:rPr>
-      </w:pPr>
-      <w:r>
-        <w:rPr>
-          <w:b w:val="0"/>
-          <w:rtl w:val="0"/>
-        </w:rPr>
-        <w:t xml:space="preserve">Customer </w:t>
-      </w:r>
-    </w:p>
-    <w:p>
-      <w:pPr>
-        <w:numPr>
-          <w:ilvl w:val="2"/>
-          <w:numId w:val="13"/>
-        </w:numPr>
-        <w:spacing w:after="0" w:afterAutospacing="0" w:before="0" w:beforeAutospacing="0" w:line="240" w:lineRule="auto"/>
-        <w:ind w:left="3600" w:hanging="360"/>
-        <w:rPr>
-          <w:b w:val="0"/>
-        </w:rPr>
-      </w:pPr>
-      <w:r>
-        <w:rPr>
-          <w:b w:val="0"/>
-          <w:rtl w:val="0"/>
-        </w:rPr>
-        <w:t xml:space="preserve">SystemLog </w:t>
-      </w:r>
-    </w:p>
-    <w:p>
-      <w:pPr>
-        <w:numPr>
-          <w:ilvl w:val="2"/>
-          <w:numId w:val="13"/>
-        </w:numPr>
-        <w:spacing w:after="0" w:afterAutospacing="0" w:before="0" w:beforeAutospacing="0" w:line="240" w:lineRule="auto"/>
-        <w:ind w:left="3600" w:hanging="360"/>
-        <w:rPr>
-          <w:b w:val="0"/>
-        </w:rPr>
-      </w:pPr>
-      <w:r>
-        <w:rPr>
-          <w:b w:val="0"/>
-          <w:rtl w:val="0"/>
-        </w:rPr>
-        <w:t xml:space="preserve">Hardware </w:t>
-      </w:r>
-    </w:p>
-    <w:p>
-      <w:pPr>
-        <w:numPr>
-          <w:ilvl w:val="2"/>
-          <w:numId w:val="13"/>
-        </w:numPr>
+        <w:tabs>
+          <w:tab w:val="right" w:leader="dot" w:pos="8640"/>
+        </w:tabs>
         <w:spacing w:before="0" w:beforeAutospacing="0" w:line="240" w:lineRule="auto"/>
         <w:ind w:left="3600" w:hanging="360"/>
         <w:rPr>
@@ -3763,8 +4099,21 @@
           <w:b w:val="0"/>
           <w:rtl w:val="0"/>
         </w:rPr>
-        <w:t xml:space="preserve">Gate </w:t>
-      </w:r>
+        <w:t xml:space="preserve">FileIO</w:t>
+      </w:r>
+    </w:p>
+    <w:p>
+      <w:pPr>
+        <w:widowControl w:val="0"/>
+        <w:tabs>
+          <w:tab w:val="right" w:leader="dot" w:pos="8640"/>
+        </w:tabs>
+        <w:spacing w:before="60" w:line="240" w:lineRule="auto"/>
+        <w:ind w:left="0" w:firstLine="0"/>
+        <w:rPr>
+          <w:b w:val="0"/>
+        </w:rPr>
+      </w:pPr>
       <w:r>
         <w:rPr>
           <w:rtl w:val="0"/>
@@ -3795,6 +4144,7 @@
         <w:ind w:left="2160" w:hanging="360"/>
         <w:rPr>
           <w:b w:val="0"/>
+          <w:u w:val="none"/>
         </w:rPr>
       </w:pPr>
       <w:r>
@@ -3815,6 +4165,7 @@
         <w:ind w:left="2160" w:hanging="360"/>
         <w:rPr>
           <w:b w:val="0"/>
+          <w:u w:val="none"/>
         </w:rPr>
       </w:pPr>
       <w:r>
@@ -3835,6 +4186,7 @@
         <w:ind w:left="2160" w:hanging="360"/>
         <w:rPr>
           <w:b w:val="0"/>
+          <w:u w:val="none"/>
         </w:rPr>
       </w:pPr>
       <w:r>
@@ -3855,6 +4207,7 @@
         <w:ind w:left="2160" w:hanging="360"/>
         <w:rPr>
           <w:b w:val="0"/>
+          <w:u w:val="none"/>
         </w:rPr>
       </w:pPr>
       <w:r>
@@ -3875,6 +4228,7 @@
         <w:ind w:left="2160" w:hanging="360"/>
         <w:rPr>
           <w:b w:val="0"/>
+          <w:u w:val="none"/>
         </w:rPr>
       </w:pPr>
       <w:r>
@@ -3942,6 +4296,7 @@
         <w:ind w:left="2160" w:hanging="360"/>
         <w:rPr>
           <w:b w:val="0"/>
+          <w:u w:val="none"/>
         </w:rPr>
       </w:pPr>
       <w:r>
@@ -3962,6 +4317,7 @@
         <w:ind w:left="2160" w:hanging="360"/>
         <w:rPr>
           <w:b w:val="0"/>
+          <w:u w:val="none"/>
         </w:rPr>
       </w:pPr>
       <w:r>
@@ -4094,6 +4450,7 @@
         <w:ind w:left="2880" w:hanging="360"/>
         <w:rPr>
           <w:b w:val="0"/>
+          <w:u w:val="none"/>
         </w:rPr>
       </w:pPr>
       <w:r>
@@ -4114,6 +4471,7 @@
         <w:ind w:left="2160" w:hanging="360"/>
         <w:rPr>
           <w:b w:val="0"/>
+          <w:u w:val="none"/>
         </w:rPr>
       </w:pPr>
       <w:r>
@@ -4134,6 +4492,7 @@
         <w:ind w:left="2880" w:hanging="360"/>
         <w:rPr>
           <w:b w:val="0"/>
+          <w:u w:val="none"/>
         </w:rPr>
       </w:pPr>
       <w:r>
@@ -4154,6 +4513,7 @@
         <w:ind w:left="2880" w:hanging="360"/>
         <w:rPr>
           <w:b w:val="0"/>
+          <w:u w:val="none"/>
         </w:rPr>
       </w:pPr>
       <w:r>
@@ -4217,7 +4577,6 @@
       </w:r>
     </w:p>
     <w:sectPr>
-      <w:footerReference r:id="rId8" w:type="default"/>
       <w:type w:val="nextPage"/>
       <w:pgSz w:h="15840" w:w="12240" w:orient="portrait"/>
       <w:pgMar w:bottom="1800" w:top="1440" w:left="1800" w:right="1800" w:header="720" w:footer="1080"/>

</xml_diff>